<commit_message>
clarified installation of qt
</commit_message>
<xml_diff>
--- a/Player for Ubuntu 14.04/DesignOverviewDocument.docx
+++ b/Player for Ubuntu 14.04/DesignOverviewDocument.docx
@@ -1405,29 +1405,6 @@
       </w:pPr>
       <w:r>
         <w:rPr/>
-        <w:t>Test Laser ( 'playerv' can also be used to visualize data from blobfinder )</w:t>
-      </w:r>
-    </w:p>
-    <w:p>
-      <w:pPr>
-        <w:pStyle w:val="Normal"/>
-        <w:spacing w:before="0" w:after="0"/>
-        <w:contextualSpacing/>
-        <w:rPr/>
-      </w:pPr>
-      <w:r>
-        <w:rPr/>
-      </w:r>
-    </w:p>
-    <w:p>
-      <w:pPr>
-        <w:pStyle w:val="Normal"/>
-        <w:spacing w:before="0" w:after="0"/>
-        <w:contextualSpacing/>
-        <w:rPr/>
-      </w:pPr>
-      <w:r>
-        <w:rPr/>
         <w:t>First test player</w:t>
       </w:r>
     </w:p>
@@ -1516,6 +1493,18 @@
     <w:p>
       <w:pPr>
         <w:pStyle w:val="Normal"/>
+        <w:spacing w:before="0" w:after="0"/>
+        <w:contextualSpacing/>
+        <w:rPr/>
+      </w:pPr>
+      <w:r>
+        <w:rPr/>
+        <w:t>( 'playerv' can also be used to test laser and visualize data from blobfinder )</w:t>
+      </w:r>
+    </w:p>
+    <w:p>
+      <w:pPr>
+        <w:pStyle w:val="Normal"/>
         <w:shd w:fill="EEEEEE" w:val="clear"/>
         <w:spacing w:before="0" w:after="0"/>
         <w:contextualSpacing/>
@@ -1596,35 +1585,49 @@
           <w:rStyle w:val="InternetLink"/>
         </w:rPr>
       </w:pPr>
-      <w:r>
-        <w:fldChar w:fldCharType="begin"/>
-      </w:r>
-      <w:r>
-        <w:instrText> HYPERLINK "http://doc.qt.io/qt-5/linux.html" \l "downloading-and-installing-qt"</w:instrText>
-      </w:r>
-      <w:r>
-        <w:fldChar w:fldCharType="separate"/>
-      </w:r>
-      <w:r>
-        <w:rPr>
-          <w:rStyle w:val="InternetLink"/>
-        </w:rPr>
-        <w:t>http://doc.qt.io/qt-5/linux.html#downloading-and-installing-qt</w:t>
-      </w:r>
-      <w:r>
-        <w:fldChar w:fldCharType="end"/>
-      </w:r>
-    </w:p>
-    <w:p>
-      <w:pPr>
-        <w:pStyle w:val="Normal"/>
-        <w:spacing w:before="0" w:after="0"/>
-        <w:contextualSpacing/>
-        <w:rPr/>
-      </w:pPr>
-      <w:r>
-        <w:rPr/>
-        <w:t>I found that the installer made things easier.</w:t>
+      <w:hyperlink r:id="rId4">
+        <w:bookmarkStart w:id="1" w:name="__DdeLink__365_1669856684"/>
+        <w:bookmarkEnd w:id="1"/>
+        <w:r>
+          <w:rPr>
+            <w:rStyle w:val="InternetLink"/>
+          </w:rPr>
+          <w:t>http://www.qt.io/download-open-source/</w:t>
+        </w:r>
+      </w:hyperlink>
+    </w:p>
+    <w:p>
+      <w:pPr>
+        <w:pStyle w:val="Normal"/>
+        <w:spacing w:before="0" w:after="0"/>
+        <w:contextualSpacing/>
+        <w:rPr/>
+      </w:pPr>
+      <w:r>
+        <w:rPr/>
+        <w:tab/>
+        <w:t xml:space="preserve">- </w:t>
+      </w:r>
+      <w:r>
+        <w:rPr/>
+        <w:t>IMPORTANT: during “Select Components” screen of  Qt Setup</w:t>
+      </w:r>
+    </w:p>
+    <w:p>
+      <w:pPr>
+        <w:pStyle w:val="Normal"/>
+        <w:spacing w:before="0" w:after="0"/>
+        <w:contextualSpacing/>
+        <w:rPr/>
+      </w:pPr>
+      <w:r>
+        <w:rPr/>
+        <w:tab/>
+        <w:t xml:space="preserve">   </w:t>
+      </w:r>
+      <w:r>
+        <w:rPr/>
+        <w:t>click dropdown arrow next to “Qt” and select (at least) latest Qt version.</w:t>
       </w:r>
     </w:p>
     <w:p>
@@ -1682,13 +1685,26 @@
         <w:pStyle w:val="TextBody"/>
         <w:spacing w:before="0" w:after="0"/>
         <w:contextualSpacing/>
-        <w:rPr>
-          <w:color w:val="000000"/>
-        </w:rPr>
-      </w:pPr>
-      <w:r>
-        <w:rPr>
-          <w:color w:val="000000"/>
+        <w:rPr/>
+      </w:pPr>
+      <w:r>
+        <w:rPr/>
+      </w:r>
+    </w:p>
+    <w:p>
+      <w:pPr>
+        <w:pStyle w:val="TextBody"/>
+        <w:spacing w:before="0" w:after="0"/>
+        <w:contextualSpacing/>
+        <w:rPr>
+          <w:color w:val="000000"/>
+          <w:u w:val="none"/>
+        </w:rPr>
+      </w:pPr>
+      <w:r>
+        <w:rPr>
+          <w:color w:val="000000"/>
+          <w:u w:val="none"/>
         </w:rPr>
       </w:r>
     </w:p>
@@ -1722,29 +1738,10 @@
         <w:pStyle w:val="Normal"/>
         <w:spacing w:before="0" w:after="0"/>
         <w:contextualSpacing/>
-        <w:rPr>
-          <w:color w:val="000000"/>
-        </w:rPr>
-      </w:pPr>
-      <w:r>
-        <w:rPr>
-          <w:color w:val="000000"/>
-        </w:rPr>
-      </w:r>
-    </w:p>
-    <w:p>
-      <w:pPr>
-        <w:pStyle w:val="TextBody"/>
-        <w:spacing w:before="0" w:after="0"/>
-        <w:contextualSpacing/>
-        <w:rPr>
-          <w:color w:val="000000"/>
-        </w:rPr>
-      </w:pPr>
-      <w:r>
-        <w:rPr>
-          <w:color w:val="000000"/>
-        </w:rPr>
+        <w:rPr/>
+      </w:pPr>
+      <w:r>
+        <w:rPr/>
       </w:r>
     </w:p>
     <w:p>
@@ -1954,14 +1951,14 @@
             <v:stroke joinstyle="miter"/>
             <v:path gradientshapeok="t" o:connecttype="rect" textboxrect="0,0,21600,21600"/>
           </v:shapetype>
-          <v:shape id="shape_0" stroked="t" style="position:absolute;margin-left:281.25pt;margin-top:9.15pt;width:66.55pt;height:0pt" type="shapetype_32">
+          <v:shape id="shape_0" stroked="t" style="position:absolute;margin-left:281.25pt;margin-top:9.15pt;width:66.45pt;height:0pt" type="shapetype_32">
             <v:wrap v:type="none"/>
             <v:fill on="false" detectmouseclick="t"/>
             <v:stroke color="black" startarrow="block" endarrow="block" startarrowwidth="medium" startarrowlength="medium" endarrowwidth="medium" endarrowlength="medium" joinstyle="miter" endcap="flat"/>
           </v:shape>
         </w:pict>
         <w:pict>
-          <v:shape id="shape_0" stroked="t" style="position:absolute;margin-left:130.05pt;margin-top:9.15pt;width:66.55pt;height:0pt" type="shapetype_32">
+          <v:shape id="shape_0" stroked="t" style="position:absolute;margin-left:130.05pt;margin-top:9.15pt;width:66.45pt;height:0pt" type="shapetype_32">
             <v:wrap v:type="none"/>
             <v:fill on="false" detectmouseclick="t"/>
             <v:stroke color="black" startarrow="block" endarrow="block" startarrowwidth="medium" startarrowlength="medium" endarrowwidth="medium" endarrowlength="medium" joinstyle="miter" endcap="flat"/>
@@ -2080,7 +2077,7 @@
       <w:r>
         <w:rPr/>
         <w:pict>
-          <v:shape id="shape_0" stroked="t" style="position:absolute;margin-left:217.4pt;margin-top:9.2pt;width:129.9pt;height:0pt;flip:x" type="shapetype_32">
+          <v:shape id="shape_0" stroked="t" style="position:absolute;margin-left:217.35pt;margin-top:9.2pt;width:129.8pt;height:0pt;flip:x" type="shapetype_32">
             <v:wrap v:type="none"/>
             <v:fill on="false" detectmouseclick="t"/>
             <v:stroke color="black" endarrow="block" endarrowwidth="medium" endarrowlength="medium" joinstyle="miter" endcap="flat"/>
@@ -2141,14 +2138,14 @@
         <w:rPr/>
         <w:tab/>
         <w:pict>
-          <v:shape id="shape_0" stroked="t" style="position:absolute;margin-left:213.3pt;margin-top:9.3pt;width:146.6pt;height:0pt" type="shapetype_32">
+          <v:shape id="shape_0" stroked="t" style="position:absolute;margin-left:213.3pt;margin-top:9.3pt;width:146.5pt;height:0pt" type="shapetype_32">
             <v:wrap v:type="none"/>
             <v:fill on="false" detectmouseclick="t"/>
             <v:stroke color="black" endarrow="block" endarrowwidth="medium" endarrowlength="medium" joinstyle="miter" endcap="flat"/>
           </v:shape>
         </w:pict>
         <w:pict>
-          <v:shape id="shape_0" coordsize="982,982" path="m0,981l0,981xm0,981l0,981l0,981l0,981l0,0l0,0l0,0l0,647l0,331l981,331l0,981xe" fillcolor="white" stroked="t" style="position:absolute;margin-left:-1.2pt;margin-top:5.8pt;width:49pt;height:49pt">
+          <v:shape id="shape_0" coordsize="980,980" path="m0,979l0,979xm0,979l0,979l0,979l0,979l0,0l0,0l0,0l0,645l0,331l979,331l0,979xe" fillcolor="white" stroked="t" style="position:absolute;margin-left:-1.1pt;margin-top:5.8pt;width:48.9pt;height:48.9pt">
             <v:wrap v:type="none"/>
             <v:fill type="solid" color2="black" detectmouseclick="t"/>
             <v:stroke color="black" joinstyle="miter" endcap="flat"/>
@@ -2186,14 +2183,14 @@
       <w:r>
         <w:rPr/>
         <w:pict>
-          <v:shape id="shape_0" stroked="t" style="position:absolute;margin-left:190.05pt;margin-top:8.75pt;width:0pt;height:49.95pt;flip:y" type="shapetype_32">
+          <v:shape id="shape_0" stroked="t" style="position:absolute;margin-left:190.05pt;margin-top:8.7pt;width:0pt;height:49.85pt;flip:y" type="shapetype_32">
             <v:wrap v:type="none"/>
             <v:fill on="false" detectmouseclick="t"/>
             <v:stroke color="black" endarrow="block" endarrowwidth="medium" endarrowlength="medium" joinstyle="miter" endcap="flat"/>
           </v:shape>
         </w:pict>
         <w:pict>
-          <v:shape id="shape_0" stroked="t" style="position:absolute;margin-left:55.8pt;margin-top:9.25pt;width:0pt;height:40.75pt" type="shapetype_32">
+          <v:shape id="shape_0" stroked="t" style="position:absolute;margin-left:55.8pt;margin-top:9.25pt;width:0pt;height:40.65pt" type="shapetype_32">
             <v:wrap v:type="none"/>
             <v:fill on="false" detectmouseclick="t"/>
             <v:stroke color="black" endarrow="block" endarrowwidth="medium" endarrowlength="medium" joinstyle="miter" endcap="flat"/>
@@ -2526,7 +2523,7 @@
       <w:r>
         <w:rPr/>
         <w:pict>
-          <v:shape id="shape_0" stroked="t" style="position:absolute;margin-left:113.55pt;margin-top:0pt;width:134.75pt;height:0pt" type="shapetype_32">
+          <v:shape id="shape_0" stroked="t" style="position:absolute;margin-left:113.55pt;margin-top:0pt;width:134.65pt;height:0pt" type="shapetype_32">
             <v:wrap v:type="none"/>
             <v:fill on="false" detectmouseclick="t"/>
             <v:stroke color="black" endarrow="block" endarrowwidth="medium" endarrowlength="medium" joinstyle="miter" endcap="flat"/>
@@ -2544,21 +2541,21 @@
       <w:r>
         <w:rPr/>
         <w:pict>
-          <v:shape id="shape_0" stroked="t" style="position:absolute;margin-left:299.1pt;margin-top:12.35pt;width:0pt;height:51.75pt" type="shapetype_32">
+          <v:shape id="shape_0" stroked="t" style="position:absolute;margin-left:299.1pt;margin-top:12.35pt;width:0pt;height:51.65pt" type="shapetype_32">
             <v:wrap v:type="none"/>
             <v:fill on="false" detectmouseclick="t"/>
             <v:stroke color="black" endarrow="block" endarrowwidth="medium" endarrowlength="medium" joinstyle="miter" endcap="flat"/>
           </v:shape>
         </w:pict>
         <w:pict>
-          <v:shape id="shape_0" stroked="t" style="position:absolute;margin-left:433.9pt;margin-top:11.85pt;width:0pt;height:47.55pt;flip:y" type="shapetype_32">
+          <v:shape id="shape_0" stroked="t" style="position:absolute;margin-left:433.9pt;margin-top:11.8pt;width:0pt;height:47.45pt;flip:y" type="shapetype_32">
             <v:wrap v:type="none"/>
             <v:fill on="false" detectmouseclick="t"/>
             <v:stroke color="black" endarrow="block" endarrowwidth="medium" endarrowlength="medium" joinstyle="miter" endcap="flat"/>
           </v:shape>
         </w:pict>
         <w:pict>
-          <v:shape id="shape_0" stroked="t" style="position:absolute;margin-left:107.8pt;margin-top:5.6pt;width:146.25pt;height:0pt;flip:x" type="shapetype_32">
+          <v:shape id="shape_0" stroked="t" style="position:absolute;margin-left:107.75pt;margin-top:5.6pt;width:146.15pt;height:0pt;flip:x" type="shapetype_32">
             <v:wrap v:type="none"/>
             <v:fill on="false" detectmouseclick="t"/>
             <v:stroke color="black" endarrow="block" endarrowwidth="medium" endarrowlength="medium" joinstyle="miter" endcap="flat"/>
@@ -2772,12 +2769,12 @@
         <w:rPr/>
         <w:t xml:space="preserve">The robot control code receives commands and requests from the user interface and sends alerts and robot data. </w:t>
       </w:r>
-      <w:bookmarkStart w:id="1" w:name="__DdeLink__5_583552153"/>
+      <w:bookmarkStart w:id="2" w:name="__DdeLink__5_583552153"/>
       <w:r>
         <w:rPr/>
         <w:t>Robot data currently consists of robot position, waypoint positions, goal position, robot mode, and laser sensor data. The alerts consist of only invalid laser data. The commands are currently new goal position, and mode change. The request is only laser data.</w:t>
       </w:r>
-      <w:bookmarkEnd w:id="1"/>
+      <w:bookmarkEnd w:id="2"/>
       <w:r>
         <w:rPr/>
         <w:t xml:space="preserve"> When receiving a new goal position, the current path to goal and goal are removed and a new path is calculated, sending the path to the user interface. For mode change, the robot's actions will change. Autonomous will reset the settings to allow for the robot to move automatically to the goal. Semi-autonomous will allow for the robot to receive new goal commands. Teleoperation will stop auto movement to next waypoint and enable the receiving of manual commands. Peer to Peer will stop the robot from moving automatically to the next waypoint if its position is updated. If the robot has a laser error, it will stop localization send the error message and wait for a resolution. Upon receiving the resolution it will resume localization. The laser data is sent piecemeal. As the size of the data is much greater than the size of the message it is separated on the robot's end. The laser data reading and localization are performed in separate threads.  A more detailed description and other possible implementations will be provided in Section 2.</w:t>
@@ -3145,8 +3142,8 @@
         <w:contextualSpacing/>
         <w:rPr/>
       </w:pPr>
-      <w:bookmarkStart w:id="2" w:name="__DdeLink__717_694948451"/>
-      <w:bookmarkEnd w:id="2"/>
+      <w:bookmarkStart w:id="3" w:name="__DdeLink__717_694948451"/>
+      <w:bookmarkEnd w:id="3"/>
       <w:r>
         <w:rPr/>
         <w:t>-Connects callbacks from network wrapper and GUI to send/receive messages</w:t>
@@ -4499,7 +4496,7 @@
           <w:rStyle w:val="InternetLink"/>
         </w:rPr>
       </w:pPr>
-      <w:hyperlink r:id="rId4">
+      <w:hyperlink r:id="rId5">
         <w:r>
           <w:rPr>
             <w:rStyle w:val="InternetLink"/>
@@ -4517,7 +4514,7 @@
           <w:rStyle w:val="InternetLink"/>
         </w:rPr>
       </w:pPr>
-      <w:hyperlink r:id="rId5">
+      <w:hyperlink r:id="rId6">
         <w:r>
           <w:rPr>
             <w:rStyle w:val="InternetLink"/>
@@ -5046,8 +5043,8 @@
           <w:szCs w:val="28"/>
         </w:rPr>
       </w:pPr>
-      <w:bookmarkStart w:id="3" w:name="__DdeLink__118_473714177"/>
-      <w:bookmarkEnd w:id="3"/>
+      <w:bookmarkStart w:id="4" w:name="__DdeLink__118_473714177"/>
+      <w:bookmarkEnd w:id="4"/>
       <w:r>
         <w:rPr>
           <w:sz w:val="28"/>
@@ -5153,7 +5150,7 @@
                     </pic:cNvPicPr>
                   </pic:nvPicPr>
                   <pic:blipFill>
-                    <a:blip r:embed="rId6"/>
+                    <a:blip r:embed="rId7"/>
                     <a:stretch>
                       <a:fillRect/>
                     </a:stretch>
@@ -5215,8 +5212,8 @@
         <w:contextualSpacing/>
         <w:rPr/>
       </w:pPr>
-      <w:bookmarkStart w:id="4" w:name="_GoBack"/>
-      <w:bookmarkEnd w:id="4"/>
+      <w:bookmarkStart w:id="5" w:name="_GoBack"/>
+      <w:bookmarkEnd w:id="5"/>
       <w:r>
         <w:rPr/>
         <w:drawing>
@@ -5237,7 +5234,7 @@
                     </pic:cNvPicPr>
                   </pic:nvPicPr>
                   <pic:blipFill>
-                    <a:blip r:embed="rId7"/>
+                    <a:blip r:embed="rId8"/>
                     <a:stretch>
                       <a:fillRect/>
                     </a:stretch>
@@ -5319,7 +5316,7 @@
                     </pic:cNvPicPr>
                   </pic:nvPicPr>
                   <pic:blipFill>
-                    <a:blip r:embed="rId8"/>
+                    <a:blip r:embed="rId9"/>
                     <a:stretch>
                       <a:fillRect/>
                     </a:stretch>
@@ -5370,7 +5367,7 @@
                     </pic:cNvPicPr>
                   </pic:nvPicPr>
                   <pic:blipFill>
-                    <a:blip r:embed="rId9"/>
+                    <a:blip r:embed="rId10"/>
                     <a:stretch>
                       <a:fillRect/>
                     </a:stretch>

</xml_diff>

<commit_message>
updated instructions for downloading qt
</commit_message>
<xml_diff>
--- a/Player for Ubuntu 14.04/DesignOverviewDocument.docx
+++ b/Player for Ubuntu 14.04/DesignOverviewDocument.docx
@@ -1606,11 +1606,7 @@
       <w:r>
         <w:rPr/>
         <w:tab/>
-        <w:t xml:space="preserve">- </w:t>
-      </w:r>
-      <w:r>
-        <w:rPr/>
-        <w:t>IMPORTANT: during “Select Components” screen of  Qt Setup</w:t>
+        <w:t>- IMPORTANT: during “Select Components” screen of  Qt Setup</w:t>
       </w:r>
     </w:p>
     <w:p>
@@ -1623,11 +1619,7 @@
       <w:r>
         <w:rPr/>
         <w:tab/>
-        <w:t xml:space="preserve">   </w:t>
-      </w:r>
-      <w:r>
-        <w:rPr/>
-        <w:t>click dropdown arrow next to “Qt” and select (at least) latest Qt version.</w:t>
+        <w:t xml:space="preserve">   click dropdown arrow next to “Qt” and select (at least) latest Qt version.</w:t>
       </w:r>
     </w:p>
     <w:p>
@@ -1730,7 +1722,11 @@
       </w:pPr>
       <w:r>
         <w:rPr/>
-        <w:t>Open Project → navigate to and open “&lt;project_name&gt;.pro” file within &lt;project&gt; folder</w:t>
+        <w:t>Open Project → navigate to and open “&lt;project_name&gt;.pro” file within &lt;project&gt; folder →</w:t>
+      </w:r>
+      <w:r>
+        <w:rPr/>
+        <w:t xml:space="preserve"> Configure Project</w:t>
       </w:r>
     </w:p>
     <w:p>
@@ -1951,14 +1947,14 @@
             <v:stroke joinstyle="miter"/>
             <v:path gradientshapeok="t" o:connecttype="rect" textboxrect="0,0,21600,21600"/>
           </v:shapetype>
-          <v:shape id="shape_0" stroked="t" style="position:absolute;margin-left:281.25pt;margin-top:9.15pt;width:66.45pt;height:0pt" type="shapetype_32">
+          <v:shape id="shape_0" stroked="t" style="position:absolute;margin-left:281.25pt;margin-top:9.15pt;width:66.4pt;height:0pt" type="shapetype_32">
             <v:wrap v:type="none"/>
             <v:fill on="false" detectmouseclick="t"/>
             <v:stroke color="black" startarrow="block" endarrow="block" startarrowwidth="medium" startarrowlength="medium" endarrowwidth="medium" endarrowlength="medium" joinstyle="miter" endcap="flat"/>
           </v:shape>
         </w:pict>
         <w:pict>
-          <v:shape id="shape_0" stroked="t" style="position:absolute;margin-left:130.05pt;margin-top:9.15pt;width:66.45pt;height:0pt" type="shapetype_32">
+          <v:shape id="shape_0" stroked="t" style="position:absolute;margin-left:130.05pt;margin-top:9.15pt;width:66.4pt;height:0pt" type="shapetype_32">
             <v:wrap v:type="none"/>
             <v:fill on="false" detectmouseclick="t"/>
             <v:stroke color="black" startarrow="block" endarrow="block" startarrowwidth="medium" startarrowlength="medium" endarrowwidth="medium" endarrowlength="medium" joinstyle="miter" endcap="flat"/>
@@ -2077,7 +2073,7 @@
       <w:r>
         <w:rPr/>
         <w:pict>
-          <v:shape id="shape_0" stroked="t" style="position:absolute;margin-left:217.35pt;margin-top:9.2pt;width:129.8pt;height:0pt;flip:x" type="shapetype_32">
+          <v:shape id="shape_0" stroked="t" style="position:absolute;margin-left:217.35pt;margin-top:9.2pt;width:129.75pt;height:0pt;flip:x" type="shapetype_32">
             <v:wrap v:type="none"/>
             <v:fill on="false" detectmouseclick="t"/>
             <v:stroke color="black" endarrow="block" endarrowwidth="medium" endarrowlength="medium" joinstyle="miter" endcap="flat"/>
@@ -2138,14 +2134,14 @@
         <w:rPr/>
         <w:tab/>
         <w:pict>
-          <v:shape id="shape_0" stroked="t" style="position:absolute;margin-left:213.3pt;margin-top:9.3pt;width:146.5pt;height:0pt" type="shapetype_32">
+          <v:shape id="shape_0" stroked="t" style="position:absolute;margin-left:213.3pt;margin-top:9.3pt;width:146.45pt;height:0pt" type="shapetype_32">
             <v:wrap v:type="none"/>
             <v:fill on="false" detectmouseclick="t"/>
             <v:stroke color="black" endarrow="block" endarrowwidth="medium" endarrowlength="medium" joinstyle="miter" endcap="flat"/>
           </v:shape>
         </w:pict>
         <w:pict>
-          <v:shape id="shape_0" coordsize="980,980" path="m0,979l0,979xm0,979l0,979l0,979l0,979l0,0l0,0l0,0l0,645l0,331l979,331l0,979xe" fillcolor="white" stroked="t" style="position:absolute;margin-left:-1.1pt;margin-top:5.8pt;width:48.9pt;height:48.9pt">
+          <v:shape id="shape_0" coordsize="979,979" path="m0,978l0,978xm0,978l0,978l0,978l0,978l0,0l0,0l0,0l0,644l0,331l978,331l0,978xe" fillcolor="white" stroked="t" style="position:absolute;margin-left:-1.05pt;margin-top:5.8pt;width:48.85pt;height:48.85pt">
             <v:wrap v:type="none"/>
             <v:fill type="solid" color2="black" detectmouseclick="t"/>
             <v:stroke color="black" joinstyle="miter" endcap="flat"/>
@@ -2183,14 +2179,14 @@
       <w:r>
         <w:rPr/>
         <w:pict>
-          <v:shape id="shape_0" stroked="t" style="position:absolute;margin-left:190.05pt;margin-top:8.7pt;width:0pt;height:49.85pt;flip:y" type="shapetype_32">
+          <v:shape id="shape_0" stroked="t" style="position:absolute;margin-left:190.05pt;margin-top:8.65pt;width:0pt;height:49.8pt;flip:y" type="shapetype_32">
             <v:wrap v:type="none"/>
             <v:fill on="false" detectmouseclick="t"/>
             <v:stroke color="black" endarrow="block" endarrowwidth="medium" endarrowlength="medium" joinstyle="miter" endcap="flat"/>
           </v:shape>
         </w:pict>
         <w:pict>
-          <v:shape id="shape_0" stroked="t" style="position:absolute;margin-left:55.8pt;margin-top:9.25pt;width:0pt;height:40.65pt" type="shapetype_32">
+          <v:shape id="shape_0" stroked="t" style="position:absolute;margin-left:55.8pt;margin-top:9.25pt;width:0pt;height:40.6pt" type="shapetype_32">
             <v:wrap v:type="none"/>
             <v:fill on="false" detectmouseclick="t"/>
             <v:stroke color="black" endarrow="block" endarrowwidth="medium" endarrowlength="medium" joinstyle="miter" endcap="flat"/>
@@ -2523,7 +2519,7 @@
       <w:r>
         <w:rPr/>
         <w:pict>
-          <v:shape id="shape_0" stroked="t" style="position:absolute;margin-left:113.55pt;margin-top:0pt;width:134.65pt;height:0pt" type="shapetype_32">
+          <v:shape id="shape_0" stroked="t" style="position:absolute;margin-left:113.55pt;margin-top:0pt;width:134.6pt;height:0pt" type="shapetype_32">
             <v:wrap v:type="none"/>
             <v:fill on="false" detectmouseclick="t"/>
             <v:stroke color="black" endarrow="block" endarrowwidth="medium" endarrowlength="medium" joinstyle="miter" endcap="flat"/>
@@ -2541,21 +2537,21 @@
       <w:r>
         <w:rPr/>
         <w:pict>
-          <v:shape id="shape_0" stroked="t" style="position:absolute;margin-left:299.1pt;margin-top:12.35pt;width:0pt;height:51.65pt" type="shapetype_32">
+          <v:shape id="shape_0" stroked="t" style="position:absolute;margin-left:299.1pt;margin-top:12.35pt;width:0pt;height:51.6pt" type="shapetype_32">
             <v:wrap v:type="none"/>
             <v:fill on="false" detectmouseclick="t"/>
             <v:stroke color="black" endarrow="block" endarrowwidth="medium" endarrowlength="medium" joinstyle="miter" endcap="flat"/>
           </v:shape>
         </w:pict>
         <w:pict>
-          <v:shape id="shape_0" stroked="t" style="position:absolute;margin-left:433.9pt;margin-top:11.8pt;width:0pt;height:47.45pt;flip:y" type="shapetype_32">
+          <v:shape id="shape_0" stroked="t" style="position:absolute;margin-left:433.9pt;margin-top:11.75pt;width:0pt;height:47.4pt;flip:y" type="shapetype_32">
             <v:wrap v:type="none"/>
             <v:fill on="false" detectmouseclick="t"/>
             <v:stroke color="black" endarrow="block" endarrowwidth="medium" endarrowlength="medium" joinstyle="miter" endcap="flat"/>
           </v:shape>
         </w:pict>
         <w:pict>
-          <v:shape id="shape_0" stroked="t" style="position:absolute;margin-left:107.75pt;margin-top:5.6pt;width:146.15pt;height:0pt;flip:x" type="shapetype_32">
+          <v:shape id="shape_0" stroked="t" style="position:absolute;margin-left:107.7pt;margin-top:5.6pt;width:146.1pt;height:0pt;flip:x" type="shapetype_32">
             <v:wrap v:type="none"/>
             <v:fill on="false" detectmouseclick="t"/>
             <v:stroke color="black" endarrow="block" endarrowwidth="medium" endarrowlength="medium" joinstyle="miter" endcap="flat"/>

</xml_diff>